<commit_message>
fixed custom object xml and appeasement documentation
</commit_message>
<xml_diff>
--- a/link_eshopworld/Documentation/eShopWorld_Order_Appeasement_Integration.docx
+++ b/link_eshopworld/Documentation/eShopWorld_Order_Appeasement_Integration.docx
@@ -2502,7 +2502,30 @@
           <w:sz w:val="20"/>
           <w:szCs w:val="20"/>
         </w:rPr>
-        <w:t>If the order is appeased in ESW CSP. SFCC webhook endpoint will be called from CSP (EShopWorld-ProcessWebHook) that will update appeasement custom attributes on specified order</w:t>
+        <w:t>If the order is appeased in ESW CSP. SFCC webhook endpoint will be called from CSP (</w:t>
+      </w:r>
+      <w:proofErr w:type="spellStart"/>
+      <w:r>
+        <w:rPr>
+          <w:sz w:val="20"/>
+          <w:szCs w:val="20"/>
+        </w:rPr>
+        <w:t>EShopWorld-ProcessWebHook</w:t>
+      </w:r>
+      <w:r>
+        <w:rPr>
+          <w:sz w:val="20"/>
+          <w:szCs w:val="20"/>
+        </w:rPr>
+        <w:t>s</w:t>
+      </w:r>
+      <w:proofErr w:type="spellEnd"/>
+      <w:r>
+        <w:rPr>
+          <w:sz w:val="20"/>
+          <w:szCs w:val="20"/>
+        </w:rPr>
+        <w:t>) that will update appeasement custom attributes on specified order</w:t>
       </w:r>
       <w:r>
         <w:rPr>
@@ -2532,6 +2555,7 @@
         </w:rPr>
         <w:t xml:space="preserve">mark the order as an appeased by changing the value for flag </w:t>
       </w:r>
+      <w:proofErr w:type="spellStart"/>
       <w:r>
         <w:rPr>
           <w:b/>
@@ -2541,6 +2565,7 @@
         </w:rPr>
         <w:t>isAppeasedOrder</w:t>
       </w:r>
+      <w:proofErr w:type="spellEnd"/>
       <w:r>
         <w:rPr>
           <w:sz w:val="20"/>
@@ -2704,7 +2729,15 @@
           <w:sz w:val="20"/>
           <w:szCs w:val="20"/>
         </w:rPr>
-        <w:t>that will trigger on Order</w:t>
+        <w:t xml:space="preserve">that will trigger on </w:t>
+      </w:r>
+      <w:proofErr w:type="spellStart"/>
+      <w:r>
+        <w:rPr>
+          <w:sz w:val="20"/>
+          <w:szCs w:val="20"/>
+        </w:rPr>
+        <w:t>Order</w:t>
       </w:r>
       <w:r>
         <w:rPr>
@@ -2720,6 +2753,7 @@
         </w:rPr>
         <w:t>SucceedEvent</w:t>
       </w:r>
+      <w:proofErr w:type="spellEnd"/>
       <w:r>
         <w:rPr>
           <w:sz w:val="20"/>
@@ -2863,6 +2897,16 @@
           <w:t>https://example.com/on/demandware.store/Sites-RefArch-Site/default/EShopWorld-ProccessWebHook</w:t>
         </w:r>
       </w:hyperlink>
+      <w:r>
+        <w:rPr>
+          <w:rStyle w:val="Hyperlink"/>
+          <w:rFonts w:ascii="Helvetica" w:hAnsi="Helvetica"/>
+          <w:sz w:val="18"/>
+          <w:szCs w:val="18"/>
+          <w:shd w:val="clear" w:color="auto" w:fill="FFFFFF"/>
+        </w:rPr>
+        <w:t>s</w:t>
+      </w:r>
     </w:p>
     <w:p>
       <w:pPr>
@@ -3050,7 +3094,23 @@
           <w:sz w:val="20"/>
           <w:szCs w:val="20"/>
         </w:rPr>
-        <w:t xml:space="preserve"> in ESW CSP, webhook will trigger the retailers provided subscribed SFCC endpoint (EShopWorld-</w:t>
+        <w:t xml:space="preserve"> in ESW CSP, webhook will trigger the retailers provided subscribed SFCC endpoint (</w:t>
+      </w:r>
+      <w:proofErr w:type="spellStart"/>
+      <w:r>
+        <w:rPr>
+          <w:sz w:val="20"/>
+          <w:szCs w:val="20"/>
+        </w:rPr>
+        <w:t>EShopWorld</w:t>
+      </w:r>
+      <w:proofErr w:type="spellEnd"/>
+      <w:r>
+        <w:rPr>
+          <w:sz w:val="20"/>
+          <w:szCs w:val="20"/>
+        </w:rPr>
+        <w:t>-</w:t>
       </w:r>
       <w:r>
         <w:rPr>
@@ -3059,6 +3119,7 @@
         </w:rPr>
         <w:t xml:space="preserve"> </w:t>
       </w:r>
+      <w:proofErr w:type="spellStart"/>
       <w:r>
         <w:rPr>
           <w:sz w:val="20"/>
@@ -3066,6 +3127,14 @@
         </w:rPr>
         <w:t>ProcessWebHook</w:t>
       </w:r>
+      <w:r>
+        <w:rPr>
+          <w:sz w:val="20"/>
+          <w:szCs w:val="20"/>
+        </w:rPr>
+        <w:t>s</w:t>
+      </w:r>
+      <w:proofErr w:type="spellEnd"/>
       <w:r>
         <w:rPr>
           <w:sz w:val="20"/>
@@ -3171,6 +3240,7 @@
         </w:rPr>
         <w:t xml:space="preserve">attributes. Set   Order as appeased by marking attribute </w:t>
       </w:r>
+      <w:proofErr w:type="spellStart"/>
       <w:r>
         <w:rPr>
           <w:b/>
@@ -3180,6 +3250,7 @@
         </w:rPr>
         <w:t>isAppeasedOrder</w:t>
       </w:r>
+      <w:proofErr w:type="spellEnd"/>
       <w:r>
         <w:rPr>
           <w:b/>
@@ -3263,6 +3334,7 @@
         </w:rPr>
         <w:t xml:space="preserve">custom attribute </w:t>
       </w:r>
+      <w:proofErr w:type="spellStart"/>
       <w:r>
         <w:rPr>
           <w:b/>
@@ -3272,6 +3344,7 @@
         </w:rPr>
         <w:t>appeasementJsonPayload</w:t>
       </w:r>
+      <w:proofErr w:type="spellEnd"/>
       <w:r>
         <w:rPr>
           <w:b/>
@@ -3478,6 +3551,7 @@
         </w:rPr>
         <w:t xml:space="preserve">) from </w:t>
       </w:r>
+      <w:proofErr w:type="spellStart"/>
       <w:r>
         <w:rPr>
           <w:b/>
@@ -3485,7 +3559,37 @@
           <w:sz w:val="20"/>
           <w:szCs w:val="20"/>
         </w:rPr>
-        <w:t>link_eshopworld\sitesdata\</w:t>
+        <w:t>link_eshopworld</w:t>
+      </w:r>
+      <w:proofErr w:type="spellEnd"/>
+      <w:r>
+        <w:rPr>
+          <w:b/>
+          <w:bCs/>
+          <w:sz w:val="20"/>
+          <w:szCs w:val="20"/>
+        </w:rPr>
+        <w:t>\</w:t>
+      </w:r>
+      <w:proofErr w:type="spellStart"/>
+      <w:r>
+        <w:rPr>
+          <w:b/>
+          <w:bCs/>
+          <w:sz w:val="20"/>
+          <w:szCs w:val="20"/>
+        </w:rPr>
+        <w:t>sitesdata</w:t>
+      </w:r>
+      <w:proofErr w:type="spellEnd"/>
+      <w:r>
+        <w:rPr>
+          <w:b/>
+          <w:bCs/>
+          <w:sz w:val="20"/>
+          <w:szCs w:val="20"/>
+        </w:rPr>
+        <w:t>\</w:t>
       </w:r>
       <w:r>
         <w:rPr>
@@ -3771,6 +3875,7 @@
           <w:szCs w:val="20"/>
         </w:rPr>
       </w:pPr>
+      <w:proofErr w:type="spellStart"/>
       <w:r>
         <w:rPr>
           <w:rStyle w:val="Strong"/>
@@ -3779,6 +3884,7 @@
         </w:rPr>
         <w:t>isAppeasedOrder</w:t>
       </w:r>
+      <w:proofErr w:type="spellEnd"/>
       <w:r>
         <w:rPr>
           <w:sz w:val="20"/>

</xml_diff>

<commit_message>
Merged V-4.3 in master
</commit_message>
<xml_diff>
--- a/link_eshopworld/Documentation/eShopWorld_Order_Appeasement_Integration.docx
+++ b/link_eshopworld/Documentation/eShopWorld_Order_Appeasement_Integration.docx
@@ -159,14 +159,7 @@
                                     <w:sz w:val="20"/>
                                     <w:szCs w:val="20"/>
                                   </w:rPr>
-                                  <w:t>.</w:t>
-                                </w:r>
-                                <w:r>
-                                  <w:rPr>
-                                    <w:sz w:val="20"/>
-                                    <w:szCs w:val="20"/>
-                                  </w:rPr>
-                                  <w:t>1</w:t>
+                                  <w:t>.0</w:t>
                                 </w:r>
                               </w:p>
                               <w:p>
@@ -199,15 +192,7 @@
                                     <w:sz w:val="20"/>
                                     <w:szCs w:val="20"/>
                                   </w:rPr>
-                                  <w:t>March</w:t>
-                                </w:r>
-                                <w:r>
-                                  <w:rPr>
-                                    <w:rStyle w:val="span"/>
-                                    <w:sz w:val="20"/>
-                                    <w:szCs w:val="20"/>
-                                  </w:rPr>
-                                  <w:t xml:space="preserve"> 2024</w:t>
+                                  <w:t>January 2024</w:t>
                                 </w:r>
                               </w:p>
                               <w:p>
@@ -310,14 +295,7 @@
                               <w:sz w:val="20"/>
                               <w:szCs w:val="20"/>
                             </w:rPr>
-                            <w:t>.</w:t>
-                          </w:r>
-                          <w:r>
-                            <w:rPr>
-                              <w:sz w:val="20"/>
-                              <w:szCs w:val="20"/>
-                            </w:rPr>
-                            <w:t>1</w:t>
+                            <w:t>.0</w:t>
                           </w:r>
                         </w:p>
                         <w:p>
@@ -350,15 +328,7 @@
                               <w:sz w:val="20"/>
                               <w:szCs w:val="20"/>
                             </w:rPr>
-                            <w:t>March</w:t>
-                          </w:r>
-                          <w:r>
-                            <w:rPr>
-                              <w:rStyle w:val="span"/>
-                              <w:sz w:val="20"/>
-                              <w:szCs w:val="20"/>
-                            </w:rPr>
-                            <w:t xml:space="preserve"> 2024</w:t>
+                            <w:t>January 2024</w:t>
                           </w:r>
                         </w:p>
                         <w:p>
@@ -2560,7 +2530,15 @@
           <w:sz w:val="20"/>
           <w:szCs w:val="20"/>
         </w:rPr>
-        <w:t>If the order is appeased in ESW CSP. SFCC webhook endpoint will be called from CSP (EShopWorld-ProcessWebHook</w:t>
+        <w:t>If the order is appeased in ESW CSP. SFCC webhook endpoint will be called from CSP (</w:t>
+      </w:r>
+      <w:proofErr w:type="spellStart"/>
+      <w:r>
+        <w:rPr>
+          <w:sz w:val="20"/>
+          <w:szCs w:val="20"/>
+        </w:rPr>
+        <w:t>EShopWorld-ProcessWebHook</w:t>
       </w:r>
       <w:r>
         <w:rPr>
@@ -2569,6 +2547,7 @@
         </w:rPr>
         <w:t>s</w:t>
       </w:r>
+      <w:proofErr w:type="spellEnd"/>
       <w:r>
         <w:rPr>
           <w:sz w:val="20"/>
@@ -2611,7 +2590,43 @@
           <w:sz w:val="20"/>
           <w:szCs w:val="20"/>
         </w:rPr>
-        <w:t>isAppeasedOrder</w:t>
+        <w:t xml:space="preserve">Is ESW </w:t>
+      </w:r>
+      <w:r>
+        <w:rPr>
+          <w:b/>
+          <w:bCs/>
+          <w:sz w:val="20"/>
+          <w:szCs w:val="20"/>
+        </w:rPr>
+        <w:t>Appeased</w:t>
+      </w:r>
+      <w:r>
+        <w:rPr>
+          <w:b/>
+          <w:bCs/>
+          <w:sz w:val="20"/>
+          <w:szCs w:val="20"/>
+        </w:rPr>
+        <w:t xml:space="preserve"> </w:t>
+      </w:r>
+      <w:r>
+        <w:rPr>
+          <w:b/>
+          <w:bCs/>
+          <w:sz w:val="20"/>
+          <w:szCs w:val="20"/>
+        </w:rPr>
+        <w:t>Order</w:t>
+      </w:r>
+      <w:r>
+        <w:rPr>
+          <w:b/>
+          <w:bCs/>
+          <w:sz w:val="20"/>
+          <w:szCs w:val="20"/>
+        </w:rPr>
+        <w:t>?</w:t>
       </w:r>
       <w:r>
         <w:rPr>
@@ -2776,7 +2791,15 @@
           <w:sz w:val="20"/>
           <w:szCs w:val="20"/>
         </w:rPr>
-        <w:t>that will trigger on Order</w:t>
+        <w:t xml:space="preserve">that will trigger on </w:t>
+      </w:r>
+      <w:proofErr w:type="spellStart"/>
+      <w:r>
+        <w:rPr>
+          <w:sz w:val="20"/>
+          <w:szCs w:val="20"/>
+        </w:rPr>
+        <w:t>Order</w:t>
       </w:r>
       <w:r>
         <w:rPr>
@@ -2792,6 +2815,7 @@
         </w:rPr>
         <w:t>SucceedEvent</w:t>
       </w:r>
+      <w:proofErr w:type="spellEnd"/>
       <w:r>
         <w:rPr>
           <w:sz w:val="20"/>
@@ -3132,7 +3156,23 @@
           <w:sz w:val="20"/>
           <w:szCs w:val="20"/>
         </w:rPr>
-        <w:t xml:space="preserve"> in ESW CSP, webhook will trigger the retailers provided subscribed SFCC endpoint (EShopWorld-</w:t>
+        <w:t xml:space="preserve"> in ESW CSP, webhook will trigger the retailers provided subscribed SFCC endpoint (</w:t>
+      </w:r>
+      <w:proofErr w:type="spellStart"/>
+      <w:r>
+        <w:rPr>
+          <w:sz w:val="20"/>
+          <w:szCs w:val="20"/>
+        </w:rPr>
+        <w:t>EShopWorld</w:t>
+      </w:r>
+      <w:proofErr w:type="spellEnd"/>
+      <w:r>
+        <w:rPr>
+          <w:sz w:val="20"/>
+          <w:szCs w:val="20"/>
+        </w:rPr>
+        <w:t>-</w:t>
       </w:r>
       <w:r>
         <w:rPr>
@@ -3141,6 +3181,7 @@
         </w:rPr>
         <w:t xml:space="preserve"> </w:t>
       </w:r>
+      <w:proofErr w:type="spellStart"/>
       <w:r>
         <w:rPr>
           <w:sz w:val="20"/>
@@ -3155,6 +3196,7 @@
         </w:rPr>
         <w:t>s</w:t>
       </w:r>
+      <w:proofErr w:type="spellEnd"/>
       <w:r>
         <w:rPr>
           <w:sz w:val="20"/>
@@ -3267,7 +3309,7 @@
           <w:sz w:val="20"/>
           <w:szCs w:val="20"/>
         </w:rPr>
-        <w:t>isAppeasedOrder</w:t>
+        <w:t>I</w:t>
       </w:r>
       <w:r>
         <w:rPr>
@@ -3276,12 +3318,55 @@
           <w:sz w:val="20"/>
           <w:szCs w:val="20"/>
         </w:rPr>
-        <w:t xml:space="preserve"> </w:t>
+        <w:t>s</w:t>
       </w:r>
       <w:r>
         <w:rPr>
           <w:b/>
           <w:bCs/>
+          <w:sz w:val="20"/>
+          <w:szCs w:val="20"/>
+        </w:rPr>
+        <w:t xml:space="preserve"> ESW </w:t>
+      </w:r>
+      <w:r>
+        <w:rPr>
+          <w:b/>
+          <w:bCs/>
+          <w:sz w:val="20"/>
+          <w:szCs w:val="20"/>
+        </w:rPr>
+        <w:t>Appeased</w:t>
+      </w:r>
+      <w:r>
+        <w:rPr>
+          <w:b/>
+          <w:bCs/>
+          <w:sz w:val="20"/>
+          <w:szCs w:val="20"/>
+        </w:rPr>
+        <w:t xml:space="preserve"> </w:t>
+      </w:r>
+      <w:r>
+        <w:rPr>
+          <w:b/>
+          <w:bCs/>
+          <w:sz w:val="20"/>
+          <w:szCs w:val="20"/>
+        </w:rPr>
+        <w:t>Order</w:t>
+      </w:r>
+      <w:r>
+        <w:rPr>
+          <w:b/>
+          <w:bCs/>
+          <w:sz w:val="20"/>
+          <w:szCs w:val="20"/>
+        </w:rPr>
+        <w:t xml:space="preserve"> </w:t>
+      </w:r>
+      <w:r>
+        <w:rPr>
           <w:sz w:val="20"/>
           <w:szCs w:val="20"/>
         </w:rPr>
@@ -3352,6 +3437,7 @@
         </w:rPr>
         <w:t xml:space="preserve">custom attribute </w:t>
       </w:r>
+      <w:proofErr w:type="spellStart"/>
       <w:r>
         <w:rPr>
           <w:b/>
@@ -3361,6 +3447,7 @@
         </w:rPr>
         <w:t>appeasementJsonPayload</w:t>
       </w:r>
+      <w:proofErr w:type="spellEnd"/>
       <w:r>
         <w:rPr>
           <w:b/>
@@ -3383,13 +3470,14 @@
       </w:pPr>
       <w:r>
         <w:rPr>
-          <w:noProof/>
+          <w:sz w:val="20"/>
+          <w:szCs w:val="20"/>
         </w:rPr>
         <w:drawing>
-          <wp:inline distT="0" distB="0" distL="0" distR="0" wp14:anchorId="36A2086B" wp14:editId="03527969">
-            <wp:extent cx="5942330" cy="1554480"/>
-            <wp:effectExtent l="0" t="0" r="1270" b="7620"/>
-            <wp:docPr id="2" name="Picture 2"/>
+          <wp:inline distT="0" distB="0" distL="0" distR="0" wp14:anchorId="5B5C481D" wp14:editId="5EB6B36B">
+            <wp:extent cx="5943600" cy="779145"/>
+            <wp:effectExtent l="0" t="0" r="0" b="1905"/>
+            <wp:docPr id="706683164" name="Picture 1" descr="A close-up of a computer screen&#10;&#10;Description automatically generated"/>
             <wp:cNvGraphicFramePr>
               <a:graphicFrameLocks xmlns:a="http://schemas.openxmlformats.org/drawingml/2006/main" noChangeAspect="1"/>
             </wp:cNvGraphicFramePr>
@@ -3397,17 +3485,11 @@
               <a:graphicData uri="http://schemas.openxmlformats.org/drawingml/2006/picture">
                 <pic:pic xmlns:pic="http://schemas.openxmlformats.org/drawingml/2006/picture">
                   <pic:nvPicPr>
-                    <pic:cNvPr id="2" name="Picture 2"/>
+                    <pic:cNvPr id="706683164" name="Picture 1" descr="A close-up of a computer screen&#10;&#10;Description automatically generated"/>
                     <pic:cNvPicPr/>
                   </pic:nvPicPr>
                   <pic:blipFill>
-                    <a:blip r:embed="rId15">
-                      <a:extLst>
-                        <a:ext uri="{28A0092B-C50C-407E-A947-70E740481C1C}">
-                          <a14:useLocalDpi xmlns:a14="http://schemas.microsoft.com/office/drawing/2010/main" val="0"/>
-                        </a:ext>
-                      </a:extLst>
-                    </a:blip>
+                    <a:blip r:embed="rId15"/>
                     <a:stretch>
                       <a:fillRect/>
                     </a:stretch>
@@ -3415,7 +3497,7 @@
                   <pic:spPr>
                     <a:xfrm>
                       <a:off x="0" y="0"/>
-                      <a:ext cx="5954782" cy="1557737"/>
+                      <a:ext cx="5943600" cy="779145"/>
                     </a:xfrm>
                     <a:prstGeom prst="rect">
                       <a:avLst/>
@@ -3567,6 +3649,7 @@
         </w:rPr>
         <w:t xml:space="preserve">) from </w:t>
       </w:r>
+      <w:proofErr w:type="spellStart"/>
       <w:r>
         <w:rPr>
           <w:b/>
@@ -3574,7 +3657,37 @@
           <w:sz w:val="20"/>
           <w:szCs w:val="20"/>
         </w:rPr>
-        <w:t>link_eshopworld\sitesdata\</w:t>
+        <w:t>link_eshopworld</w:t>
+      </w:r>
+      <w:proofErr w:type="spellEnd"/>
+      <w:r>
+        <w:rPr>
+          <w:b/>
+          <w:bCs/>
+          <w:sz w:val="20"/>
+          <w:szCs w:val="20"/>
+        </w:rPr>
+        <w:t>\</w:t>
+      </w:r>
+      <w:proofErr w:type="spellStart"/>
+      <w:r>
+        <w:rPr>
+          <w:b/>
+          <w:bCs/>
+          <w:sz w:val="20"/>
+          <w:szCs w:val="20"/>
+        </w:rPr>
+        <w:t>sitesdata</w:t>
+      </w:r>
+      <w:proofErr w:type="spellEnd"/>
+      <w:r>
+        <w:rPr>
+          <w:b/>
+          <w:bCs/>
+          <w:sz w:val="20"/>
+          <w:szCs w:val="20"/>
+        </w:rPr>
+        <w:t>\</w:t>
       </w:r>
       <w:r>
         <w:rPr>
@@ -3866,7 +3979,55 @@
           <w:sz w:val="20"/>
           <w:szCs w:val="20"/>
         </w:rPr>
-        <w:t>isAppeasedOrder</w:t>
+        <w:t>I</w:t>
+      </w:r>
+      <w:r>
+        <w:rPr>
+          <w:rStyle w:val="Strong"/>
+          <w:sz w:val="20"/>
+          <w:szCs w:val="20"/>
+        </w:rPr>
+        <w:t>s</w:t>
+      </w:r>
+      <w:r>
+        <w:rPr>
+          <w:rStyle w:val="Strong"/>
+          <w:sz w:val="20"/>
+          <w:szCs w:val="20"/>
+        </w:rPr>
+        <w:t xml:space="preserve"> ESW </w:t>
+      </w:r>
+      <w:r>
+        <w:rPr>
+          <w:rStyle w:val="Strong"/>
+          <w:sz w:val="20"/>
+          <w:szCs w:val="20"/>
+        </w:rPr>
+        <w:t>Appeased</w:t>
+      </w:r>
+      <w:r>
+        <w:rPr>
+          <w:rStyle w:val="Strong"/>
+          <w:sz w:val="20"/>
+          <w:szCs w:val="20"/>
+        </w:rPr>
+        <w:t xml:space="preserve"> </w:t>
+      </w:r>
+      <w:r>
+        <w:rPr>
+          <w:rStyle w:val="Strong"/>
+          <w:sz w:val="20"/>
+          <w:szCs w:val="20"/>
+        </w:rPr>
+        <w:t>Order</w:t>
+      </w:r>
+      <w:r>
+        <w:rPr>
+          <w:rStyle w:val="Strong"/>
+          <w:sz w:val="20"/>
+          <w:szCs w:val="20"/>
+        </w:rPr>
+        <w:t>?</w:t>
       </w:r>
       <w:r>
         <w:rPr>

</xml_diff>